<commit_message>
lean el archivo de las tormentas, obra maestra
</commit_message>
<xml_diff>
--- a/Informe biblioteca.docx
+++ b/Informe biblioteca.docx
@@ -64,21 +64,7 @@
         <w:rPr>
           <w:lang w:val="es-VE"/>
         </w:rPr>
-        <w:t xml:space="preserve">Cuenta con un menú para seleccionar el apartado, en el cual se encuentran alumnos, donde </w:t>
-      </w:r>
-      <w:proofErr w:type="spellStart"/>
-      <w:r>
-        <w:rPr>
-          <w:lang w:val="es-VE"/>
-        </w:rPr>
-        <w:t>esta</w:t>
-      </w:r>
-      <w:proofErr w:type="spellEnd"/>
-      <w:r>
-        <w:rPr>
-          <w:lang w:val="es-VE"/>
-        </w:rPr>
-        <w:t xml:space="preserve"> todo lo relacionado a estos, prestamos donde se administran los susodichos y libros/trabajos donde se pueden ver todos los que se encuentran disponibles y permite añadir nuevos.</w:t>
+        <w:t>Cuenta con un menú para seleccionar el apartado, en el cual se encuentran alumnos, donde esta todo lo relacionado a estos, prestamos donde se administran los susodichos y libros/trabajos donde se pueden ver todos los que se encuentran disponibles y permite añadir nuevos.</w:t>
       </w:r>
     </w:p>
     <w:p>
@@ -104,21 +90,7 @@
         <w:rPr>
           <w:lang w:val="es-VE"/>
         </w:rPr>
-        <w:t xml:space="preserve">Gianfranco Marcano Y </w:t>
-      </w:r>
-      <w:proofErr w:type="spellStart"/>
-      <w:r>
-        <w:rPr>
-          <w:lang w:val="es-VE"/>
-        </w:rPr>
-        <w:t>Andres</w:t>
-      </w:r>
-      <w:proofErr w:type="spellEnd"/>
-      <w:r>
-        <w:rPr>
-          <w:lang w:val="es-VE"/>
-        </w:rPr>
-        <w:t xml:space="preserve"> Solano.</w:t>
+        <w:t>Gianfranco Marcano Y Andres Solano.</w:t>
       </w:r>
     </w:p>
     <w:p>
@@ -134,6 +106,59 @@
           <w:lang w:val="es-VE"/>
         </w:rPr>
       </w:pPr>
+      <w:r>
+        <w:rPr>
+          <w:lang w:val="es-VE"/>
+        </w:rPr>
+        <w:t>Adjunto el diagrama de flujo</w:t>
+      </w:r>
+    </w:p>
+    <w:p>
+      <w:pPr>
+        <w:rPr>
+          <w:lang w:val="es-VE"/>
+        </w:rPr>
+      </w:pPr>
+      <w:r>
+        <w:rPr>
+          <w:lang w:val="es-VE"/>
+        </w:rPr>
+        <w:drawing>
+          <wp:inline distT="0" distB="0" distL="0" distR="0" wp14:anchorId="44AEB3F9" wp14:editId="2F0CA0B9">
+            <wp:extent cx="5943600" cy="3261360"/>
+            <wp:effectExtent l="0" t="0" r="0" b="0"/>
+            <wp:docPr id="1430895464" name="Imagen 1"/>
+            <wp:cNvGraphicFramePr>
+              <a:graphicFrameLocks xmlns:a="http://schemas.openxmlformats.org/drawingml/2006/main" noChangeAspect="1"/>
+            </wp:cNvGraphicFramePr>
+            <a:graphic xmlns:a="http://schemas.openxmlformats.org/drawingml/2006/main">
+              <a:graphicData uri="http://schemas.openxmlformats.org/drawingml/2006/picture">
+                <pic:pic xmlns:pic="http://schemas.openxmlformats.org/drawingml/2006/picture">
+                  <pic:nvPicPr>
+                    <pic:cNvPr id="1430895464" name=""/>
+                    <pic:cNvPicPr/>
+                  </pic:nvPicPr>
+                  <pic:blipFill>
+                    <a:blip r:embed="rId4"/>
+                    <a:stretch>
+                      <a:fillRect/>
+                    </a:stretch>
+                  </pic:blipFill>
+                  <pic:spPr>
+                    <a:xfrm>
+                      <a:off x="0" y="0"/>
+                      <a:ext cx="5943600" cy="3261360"/>
+                    </a:xfrm>
+                    <a:prstGeom prst="rect">
+                      <a:avLst/>
+                    </a:prstGeom>
+                  </pic:spPr>
+                </pic:pic>
+              </a:graphicData>
+            </a:graphic>
+          </wp:inline>
+        </w:drawing>
+      </w:r>
     </w:p>
     <w:sectPr>
       <w:pgSz w:w="12240" w:h="15840"/>

</xml_diff>